<commit_message>
Cargar usuarios desde csv
</commit_message>
<xml_diff>
--- a/cartas/word/90500084Y.docx
+++ b/cartas/word/90500084Y.docx
@@ -4,9 +4,9 @@
   <w:body>
     <w:p>
       <w:r>
-        <w:t>Usuario: juan@example.com</w:t>
+        <w:t>Usuario: juantp@example.com</w:t>
         <w:br/>
-        <w:t>Password: WICJYBJPS445</w:t>
+        <w:t>Password: SGBKCXMBR855</w:t>
       </w:r>
     </w:p>
   </w:body>

</xml_diff>